<commit_message>
Track dataset and cleaned pipeline
</commit_message>
<xml_diff>
--- a/notes/Network Traffic Forecasting and Anomaly Detection Using Classical Machine Learning Methods_.docx
+++ b/notes/Network Traffic Forecasting and Anomaly Detection Using Classical Machine Learning Methods_.docx
@@ -80,7 +80,25 @@
           <w:sz w:val="24"/>
           <w:szCs w:val="24"/>
         </w:rPr>
-        <w:t>Forecast the next time step’s traffic load (regression).</w:t>
+        <w:t xml:space="preserve">Forecast the </w:t>
+      </w:r>
+      <w:proofErr w:type="gramStart"/>
+      <w:r>
+        <w:rPr>
+          <w:rFonts w:ascii="Times New Roman" w:eastAsia="Times New Roman" w:hAnsi="Times New Roman" w:cs="Times New Roman"/>
+          <w:sz w:val="24"/>
+          <w:szCs w:val="24"/>
+        </w:rPr>
+        <w:t>next time</w:t>
+      </w:r>
+      <w:proofErr w:type="gramEnd"/>
+      <w:r>
+        <w:rPr>
+          <w:rFonts w:ascii="Times New Roman" w:eastAsia="Times New Roman" w:hAnsi="Times New Roman" w:cs="Times New Roman"/>
+          <w:sz w:val="24"/>
+          <w:szCs w:val="24"/>
+        </w:rPr>
+        <w:t xml:space="preserve"> step’s traffic load (regression).</w:t>
       </w:r>
     </w:p>
     <w:p>
@@ -341,7 +359,25 @@
           <w:sz w:val="24"/>
           <w:szCs w:val="24"/>
         </w:rPr>
-        <w:t>Numeric timestamp (Date Time(RAW))</w:t>
+        <w:t xml:space="preserve">Numeric timestamp (Date </w:t>
+      </w:r>
+      <w:proofErr w:type="gramStart"/>
+      <w:r>
+        <w:rPr>
+          <w:rFonts w:ascii="Times New Roman" w:eastAsia="Times New Roman" w:hAnsi="Times New Roman" w:cs="Times New Roman"/>
+          <w:sz w:val="24"/>
+          <w:szCs w:val="24"/>
+        </w:rPr>
+        <w:t>Time(</w:t>
+      </w:r>
+      <w:proofErr w:type="gramEnd"/>
+      <w:r>
+        <w:rPr>
+          <w:rFonts w:ascii="Times New Roman" w:eastAsia="Times New Roman" w:hAnsi="Times New Roman" w:cs="Times New Roman"/>
+          <w:sz w:val="24"/>
+          <w:szCs w:val="24"/>
+        </w:rPr>
+        <w:t>RAW))</w:t>
       </w:r>
     </w:p>
     <w:p>
@@ -548,7 +584,25 @@
           <w:sz w:val="24"/>
           <w:szCs w:val="24"/>
         </w:rPr>
-        <w:t xml:space="preserve"> Predict the next time step’s total traffic (or speed) using data from previous time steps.</w:t>
+        <w:t xml:space="preserve"> Predict the </w:t>
+      </w:r>
+      <w:proofErr w:type="gramStart"/>
+      <w:r>
+        <w:rPr>
+          <w:rFonts w:ascii="Times New Roman" w:eastAsia="Times New Roman" w:hAnsi="Times New Roman" w:cs="Times New Roman"/>
+          <w:sz w:val="24"/>
+          <w:szCs w:val="24"/>
+        </w:rPr>
+        <w:t>next time</w:t>
+      </w:r>
+      <w:proofErr w:type="gramEnd"/>
+      <w:r>
+        <w:rPr>
+          <w:rFonts w:ascii="Times New Roman" w:eastAsia="Times New Roman" w:hAnsi="Times New Roman" w:cs="Times New Roman"/>
+          <w:sz w:val="24"/>
+          <w:szCs w:val="24"/>
+        </w:rPr>
+        <w:t xml:space="preserve"> step’s total traffic (or speed) using data from previous time steps.</w:t>
       </w:r>
     </w:p>
     <w:p>
@@ -973,8 +1027,30 @@
           <w:bCs/>
           <w:sz w:val="24"/>
           <w:szCs w:val="24"/>
+          <w:highlight w:val="yellow"/>
         </w:rPr>
         <w:t>PHASE 0 – PROJECT DEFINITION AND CONSTRAINTS</w:t>
+      </w:r>
+      <w:r>
+        <w:rPr>
+          <w:rFonts w:ascii="Times New Roman" w:eastAsia="Times New Roman" w:hAnsi="Times New Roman" w:cs="Times New Roman"/>
+          <w:b/>
+          <w:bCs/>
+          <w:sz w:val="24"/>
+          <w:szCs w:val="24"/>
+        </w:rPr>
+        <w:t xml:space="preserve"> </w:t>
+      </w:r>
+      <w:r>
+        <w:rPr>
+          <w:rFonts w:ascii="Times New Roman" w:eastAsia="Times New Roman" w:hAnsi="Times New Roman" w:cs="Times New Roman"/>
+          <w:b/>
+          <w:bCs/>
+          <w:color w:val="EE0000"/>
+          <w:sz w:val="24"/>
+          <w:szCs w:val="24"/>
+        </w:rPr>
+        <w:t>DONE</w:t>
       </w:r>
       <w:r>
         <w:rPr>
@@ -1704,7 +1780,7 @@
       </w:pPr>
       <w:r>
         <w:pict w14:anchorId="789C1D01">
-          <v:rect id="_x0000_i1025" style="width:0;height:1.5pt" o:hralign="center" o:hrstd="t" o:hr="t" fillcolor="#a0a0a0" stroked="f"/>
+          <v:rect id="_x0000_i1027" style="width:0;height:1.5pt" o:hralign="center" o:hrstd="t" o:hr="t" fillcolor="#a0a0a0" stroked="f"/>
         </w:pict>
       </w:r>
     </w:p>
@@ -1724,6 +1800,7 @@
           <w:bCs/>
           <w:sz w:val="24"/>
           <w:szCs w:val="24"/>
+          <w:highlight w:val="yellow"/>
         </w:rPr>
         <w:t>PHASE 1 – PROJECT AND FILE ORGANISATION</w:t>
       </w:r>
@@ -1735,6 +1812,27 @@
           <w:sz w:val="24"/>
           <w:szCs w:val="24"/>
         </w:rPr>
+        <w:t xml:space="preserve"> </w:t>
+      </w:r>
+      <w:r>
+        <w:rPr>
+          <w:rFonts w:ascii="Times New Roman" w:eastAsia="Times New Roman" w:hAnsi="Times New Roman" w:cs="Times New Roman"/>
+          <w:b/>
+          <w:bCs/>
+          <w:color w:val="EE0000"/>
+          <w:sz w:val="24"/>
+          <w:szCs w:val="24"/>
+        </w:rPr>
+        <w:t>DONE</w:t>
+      </w:r>
+      <w:r>
+        <w:rPr>
+          <w:rFonts w:ascii="Times New Roman" w:eastAsia="Times New Roman" w:hAnsi="Times New Roman" w:cs="Times New Roman"/>
+          <w:b/>
+          <w:bCs/>
+          <w:sz w:val="24"/>
+          <w:szCs w:val="24"/>
+        </w:rPr>
         <w:br/>
       </w:r>
       <w:r>
@@ -2324,7 +2422,7 @@
       </w:pPr>
       <w:r>
         <w:pict w14:anchorId="33A58568">
-          <v:rect id="_x0000_i1026" style="width:0;height:1.5pt" o:hralign="center" o:hrstd="t" o:hr="t" fillcolor="#a0a0a0" stroked="f"/>
+          <v:rect id="_x0000_i1028" style="width:0;height:1.5pt" o:hralign="center" o:hrstd="t" o:hr="t" fillcolor="#a0a0a0" stroked="f"/>
         </w:pict>
       </w:r>
     </w:p>
@@ -2344,6 +2442,7 @@
           <w:bCs/>
           <w:sz w:val="24"/>
           <w:szCs w:val="24"/>
+          <w:highlight w:val="yellow"/>
         </w:rPr>
         <w:t>PHASE 2 – DATA LOADING AND INITIAL INSPECTION</w:t>
       </w:r>
@@ -2352,6 +2451,17 @@
           <w:rFonts w:ascii="Times New Roman" w:eastAsia="Times New Roman" w:hAnsi="Times New Roman" w:cs="Times New Roman"/>
           <w:b/>
           <w:bCs/>
+          <w:color w:val="EE0000"/>
+          <w:sz w:val="24"/>
+          <w:szCs w:val="24"/>
+        </w:rPr>
+        <w:t xml:space="preserve"> DONE</w:t>
+      </w:r>
+      <w:r>
+        <w:rPr>
+          <w:rFonts w:ascii="Times New Roman" w:eastAsia="Times New Roman" w:hAnsi="Times New Roman" w:cs="Times New Roman"/>
+          <w:b/>
+          <w:bCs/>
           <w:sz w:val="24"/>
           <w:szCs w:val="24"/>
         </w:rPr>
@@ -2658,7 +2768,25 @@
           <w:sz w:val="24"/>
           <w:szCs w:val="24"/>
         </w:rPr>
-        <w:t>Numeric time (e.g. “Date Time(RAW)”)</w:t>
+        <w:t xml:space="preserve">Numeric time (e.g. “Date </w:t>
+      </w:r>
+      <w:proofErr w:type="gramStart"/>
+      <w:r>
+        <w:rPr>
+          <w:rFonts w:ascii="Times New Roman" w:eastAsia="Times New Roman" w:hAnsi="Times New Roman" w:cs="Times New Roman"/>
+          <w:sz w:val="24"/>
+          <w:szCs w:val="24"/>
+        </w:rPr>
+        <w:t>Time(</w:t>
+      </w:r>
+      <w:proofErr w:type="gramEnd"/>
+      <w:r>
+        <w:rPr>
+          <w:rFonts w:ascii="Times New Roman" w:eastAsia="Times New Roman" w:hAnsi="Times New Roman" w:cs="Times New Roman"/>
+          <w:sz w:val="24"/>
+          <w:szCs w:val="24"/>
+        </w:rPr>
+        <w:t>RAW)”)</w:t>
       </w:r>
       <w:r>
         <w:rPr>
@@ -2990,7 +3118,7 @@
       </w:pPr>
       <w:r>
         <w:pict w14:anchorId="68F0A270">
-          <v:rect id="_x0000_i1027" style="width:0;height:1.5pt" o:hralign="center" o:hrstd="t" o:hr="t" fillcolor="#a0a0a0" stroked="f"/>
+          <v:rect id="_x0000_i1029" style="width:0;height:1.5pt" o:hralign="center" o:hrstd="t" o:hr="t" fillcolor="#a0a0a0" stroked="f"/>
         </w:pict>
       </w:r>
     </w:p>
@@ -3051,7 +3179,25 @@
           <w:sz w:val="24"/>
           <w:szCs w:val="24"/>
         </w:rPr>
-        <w:t>Use the numeric time column (e.g. “Date Time(RAW)”) to create a true datetime.</w:t>
+        <w:t xml:space="preserve">Use the numeric time column (e.g. “Date </w:t>
+      </w:r>
+      <w:proofErr w:type="gramStart"/>
+      <w:r>
+        <w:rPr>
+          <w:rFonts w:ascii="Times New Roman" w:eastAsia="Times New Roman" w:hAnsi="Times New Roman" w:cs="Times New Roman"/>
+          <w:sz w:val="24"/>
+          <w:szCs w:val="24"/>
+        </w:rPr>
+        <w:t>Time(</w:t>
+      </w:r>
+      <w:proofErr w:type="gramEnd"/>
+      <w:r>
+        <w:rPr>
+          <w:rFonts w:ascii="Times New Roman" w:eastAsia="Times New Roman" w:hAnsi="Times New Roman" w:cs="Times New Roman"/>
+          <w:sz w:val="24"/>
+          <w:szCs w:val="24"/>
+        </w:rPr>
+        <w:t>RAW)”) to create a true datetime.</w:t>
       </w:r>
       <w:r>
         <w:rPr>
@@ -3383,7 +3529,25 @@
           <w:sz w:val="24"/>
           <w:szCs w:val="24"/>
         </w:rPr>
-        <w:t>If needed, strip commas and units from text-based numeric columns and convert to numbers.</w:t>
+        <w:t xml:space="preserve">If needed, strip commas and units from text-based numeric columns and </w:t>
+      </w:r>
+      <w:proofErr w:type="gramStart"/>
+      <w:r>
+        <w:rPr>
+          <w:rFonts w:ascii="Times New Roman" w:eastAsia="Times New Roman" w:hAnsi="Times New Roman" w:cs="Times New Roman"/>
+          <w:sz w:val="24"/>
+          <w:szCs w:val="24"/>
+        </w:rPr>
+        <w:t>convert</w:t>
+      </w:r>
+      <w:proofErr w:type="gramEnd"/>
+      <w:r>
+        <w:rPr>
+          <w:rFonts w:ascii="Times New Roman" w:eastAsia="Times New Roman" w:hAnsi="Times New Roman" w:cs="Times New Roman"/>
+          <w:sz w:val="24"/>
+          <w:szCs w:val="24"/>
+        </w:rPr>
+        <w:t xml:space="preserve"> to numbers.</w:t>
       </w:r>
       <w:r>
         <w:rPr>
@@ -3706,7 +3870,7 @@
       </w:pPr>
       <w:r>
         <w:pict w14:anchorId="475F45C6">
-          <v:rect id="_x0000_i1028" style="width:0;height:1.5pt" o:hralign="center" o:hrstd="t" o:hr="t" fillcolor="#a0a0a0" stroked="f"/>
+          <v:rect id="_x0000_i1030" style="width:0;height:1.5pt" o:hralign="center" o:hrstd="t" o:hr="t" fillcolor="#a0a0a0" stroked="f"/>
         </w:pict>
       </w:r>
     </w:p>
@@ -4257,13 +4421,41 @@
           <w:szCs w:val="24"/>
         </w:rPr>
       </w:pPr>
-      <w:r>
-        <w:rPr>
-          <w:rFonts w:ascii="Times New Roman" w:eastAsia="Times New Roman" w:hAnsi="Times New Roman" w:cs="Times New Roman"/>
-          <w:sz w:val="24"/>
-          <w:szCs w:val="24"/>
-        </w:rPr>
-        <w:t>Compute mean, median, std of the target per hour.</w:t>
+      <w:proofErr w:type="gramStart"/>
+      <w:r>
+        <w:rPr>
+          <w:rFonts w:ascii="Times New Roman" w:eastAsia="Times New Roman" w:hAnsi="Times New Roman" w:cs="Times New Roman"/>
+          <w:sz w:val="24"/>
+          <w:szCs w:val="24"/>
+        </w:rPr>
+        <w:t>Compute</w:t>
+      </w:r>
+      <w:proofErr w:type="gramEnd"/>
+      <w:r>
+        <w:rPr>
+          <w:rFonts w:ascii="Times New Roman" w:eastAsia="Times New Roman" w:hAnsi="Times New Roman" w:cs="Times New Roman"/>
+          <w:sz w:val="24"/>
+          <w:szCs w:val="24"/>
+        </w:rPr>
+        <w:t xml:space="preserve"> </w:t>
+      </w:r>
+      <w:proofErr w:type="gramStart"/>
+      <w:r>
+        <w:rPr>
+          <w:rFonts w:ascii="Times New Roman" w:eastAsia="Times New Roman" w:hAnsi="Times New Roman" w:cs="Times New Roman"/>
+          <w:sz w:val="24"/>
+          <w:szCs w:val="24"/>
+        </w:rPr>
+        <w:t>mean</w:t>
+      </w:r>
+      <w:proofErr w:type="gramEnd"/>
+      <w:r>
+        <w:rPr>
+          <w:rFonts w:ascii="Times New Roman" w:eastAsia="Times New Roman" w:hAnsi="Times New Roman" w:cs="Times New Roman"/>
+          <w:sz w:val="24"/>
+          <w:szCs w:val="24"/>
+        </w:rPr>
+        <w:t>, median, std of the target per hour.</w:t>
       </w:r>
       <w:r>
         <w:rPr>
@@ -4321,7 +4513,25 @@
           <w:sz w:val="24"/>
           <w:szCs w:val="24"/>
         </w:rPr>
-        <w:t>Compute mean of the target per day of week.</w:t>
+        <w:t xml:space="preserve">Compute </w:t>
+      </w:r>
+      <w:proofErr w:type="gramStart"/>
+      <w:r>
+        <w:rPr>
+          <w:rFonts w:ascii="Times New Roman" w:eastAsia="Times New Roman" w:hAnsi="Times New Roman" w:cs="Times New Roman"/>
+          <w:sz w:val="24"/>
+          <w:szCs w:val="24"/>
+        </w:rPr>
+        <w:t>mean of the</w:t>
+      </w:r>
+      <w:proofErr w:type="gramEnd"/>
+      <w:r>
+        <w:rPr>
+          <w:rFonts w:ascii="Times New Roman" w:eastAsia="Times New Roman" w:hAnsi="Times New Roman" w:cs="Times New Roman"/>
+          <w:sz w:val="24"/>
+          <w:szCs w:val="24"/>
+        </w:rPr>
+        <w:t xml:space="preserve"> target per day of week.</w:t>
       </w:r>
       <w:r>
         <w:rPr>
@@ -4608,7 +4818,7 @@
     <w:p>
       <w:r>
         <w:pict w14:anchorId="19B78660">
-          <v:rect id="_x0000_i1037" style="width:0;height:1.5pt" o:hralign="center" o:bullet="t" o:hrstd="t" o:hr="t" fillcolor="#a0a0a0" stroked="f"/>
+          <v:rect id="_x0000_i1031" style="width:0;height:1.5pt" o:hralign="center" o:bullet="t" o:hrstd="t" o:hr="t" fillcolor="#a0a0a0" stroked="f"/>
         </w:pict>
       </w:r>
     </w:p>
@@ -5654,7 +5864,7 @@
       </w:pPr>
       <w:r>
         <w:pict w14:anchorId="5D8779B3">
-          <v:rect id="_x0000_i1030" style="width:0;height:1.5pt" o:hralign="center" o:hrstd="t" o:hr="t" fillcolor="#a0a0a0" stroked="f"/>
+          <v:rect id="_x0000_i1032" style="width:0;height:1.5pt" o:hralign="center" o:hrstd="t" o:hr="t" fillcolor="#a0a0a0" stroked="f"/>
         </w:pict>
       </w:r>
     </w:p>
@@ -6081,7 +6291,7 @@
     <w:p>
       <w:r>
         <w:pict w14:anchorId="7F940E57">
-          <v:rect id="_x0000_i1040" style="width:0;height:1.5pt" o:hralign="center" o:bullet="t" o:hrstd="t" o:hr="t" fillcolor="#a0a0a0" stroked="f"/>
+          <v:rect id="_x0000_i1033" style="width:0;height:1.5pt" o:hralign="center" o:bullet="t" o:hrstd="t" o:hr="t" fillcolor="#a0a0a0" stroked="f"/>
         </w:pict>
       </w:r>
     </w:p>
@@ -6228,7 +6438,25 @@
           <w:sz w:val="24"/>
           <w:szCs w:val="24"/>
         </w:rPr>
-        <w:t>Optionally, predict the next value as the mean of the last k values.</w:t>
+        <w:t xml:space="preserve">Optionally, predict the next value as the </w:t>
+      </w:r>
+      <w:proofErr w:type="gramStart"/>
+      <w:r>
+        <w:rPr>
+          <w:rFonts w:ascii="Times New Roman" w:eastAsia="Times New Roman" w:hAnsi="Times New Roman" w:cs="Times New Roman"/>
+          <w:sz w:val="24"/>
+          <w:szCs w:val="24"/>
+        </w:rPr>
+        <w:t>mean</w:t>
+      </w:r>
+      <w:proofErr w:type="gramEnd"/>
+      <w:r>
+        <w:rPr>
+          <w:rFonts w:ascii="Times New Roman" w:eastAsia="Times New Roman" w:hAnsi="Times New Roman" w:cs="Times New Roman"/>
+          <w:sz w:val="24"/>
+          <w:szCs w:val="24"/>
+        </w:rPr>
+        <w:t xml:space="preserve"> of the last k values.</w:t>
       </w:r>
       <w:r>
         <w:rPr>
@@ -7002,7 +7230,7 @@
       </w:pPr>
       <w:r>
         <w:pict w14:anchorId="7146C501">
-          <v:rect id="_x0000_i1032" style="width:0;height:1.5pt" o:hralign="center" o:hrstd="t" o:hr="t" fillcolor="#a0a0a0" stroked="f"/>
+          <v:rect id="_x0000_i1034" style="width:0;height:1.5pt" o:hralign="center" o:hrstd="t" o:hr="t" fillcolor="#a0a0a0" stroked="f"/>
         </w:pict>
       </w:r>
     </w:p>
@@ -7240,7 +7468,25 @@
           <w:sz w:val="24"/>
           <w:szCs w:val="24"/>
         </w:rPr>
-        <w:t>Visually judge how closely the predictions track the real values.</w:t>
+        <w:t xml:space="preserve">Visually judge how closely </w:t>
+      </w:r>
+      <w:proofErr w:type="gramStart"/>
+      <w:r>
+        <w:rPr>
+          <w:rFonts w:ascii="Times New Roman" w:eastAsia="Times New Roman" w:hAnsi="Times New Roman" w:cs="Times New Roman"/>
+          <w:sz w:val="24"/>
+          <w:szCs w:val="24"/>
+        </w:rPr>
+        <w:t>the predictions</w:t>
+      </w:r>
+      <w:proofErr w:type="gramEnd"/>
+      <w:r>
+        <w:rPr>
+          <w:rFonts w:ascii="Times New Roman" w:eastAsia="Times New Roman" w:hAnsi="Times New Roman" w:cs="Times New Roman"/>
+          <w:sz w:val="24"/>
+          <w:szCs w:val="24"/>
+        </w:rPr>
+        <w:t xml:space="preserve"> track the real values.</w:t>
       </w:r>
       <w:r>
         <w:rPr>
@@ -7715,7 +7961,7 @@
       </w:pPr>
       <w:r>
         <w:pict w14:anchorId="60EE4028">
-          <v:rect id="_x0000_i1033" style="width:0;height:1.5pt" o:hralign="center" o:hrstd="t" o:hr="t" fillcolor="#a0a0a0" stroked="f"/>
+          <v:rect id="_x0000_i1035" style="width:0;height:1.5pt" o:hralign="center" o:hrstd="t" o:hr="t" fillcolor="#a0a0a0" stroked="f"/>
         </w:pict>
       </w:r>
     </w:p>
@@ -8434,13 +8680,23 @@
           <w:szCs w:val="24"/>
         </w:rPr>
       </w:pPr>
-      <w:r>
-        <w:rPr>
-          <w:rFonts w:ascii="Times New Roman" w:eastAsia="Times New Roman" w:hAnsi="Times New Roman" w:cs="Times New Roman"/>
-          <w:sz w:val="24"/>
-          <w:szCs w:val="24"/>
-        </w:rPr>
-        <w:t>Sudden drops to unusually low levels.</w:t>
+      <w:proofErr w:type="gramStart"/>
+      <w:r>
+        <w:rPr>
+          <w:rFonts w:ascii="Times New Roman" w:eastAsia="Times New Roman" w:hAnsi="Times New Roman" w:cs="Times New Roman"/>
+          <w:sz w:val="24"/>
+          <w:szCs w:val="24"/>
+        </w:rPr>
+        <w:t>Sudden</w:t>
+      </w:r>
+      <w:proofErr w:type="gramEnd"/>
+      <w:r>
+        <w:rPr>
+          <w:rFonts w:ascii="Times New Roman" w:eastAsia="Times New Roman" w:hAnsi="Times New Roman" w:cs="Times New Roman"/>
+          <w:sz w:val="24"/>
+          <w:szCs w:val="24"/>
+        </w:rPr>
+        <w:t xml:space="preserve"> drops to unusually low levels.</w:t>
       </w:r>
       <w:r>
         <w:rPr>
@@ -8520,7 +8776,7 @@
       </w:pPr>
       <w:r>
         <w:pict w14:anchorId="223D2876">
-          <v:rect id="_x0000_i1034" style="width:0;height:1.5pt" o:hralign="center" o:hrstd="t" o:hr="t" fillcolor="#a0a0a0" stroked="f"/>
+          <v:rect id="_x0000_i1036" style="width:0;height:1.5pt" o:hralign="center" o:hrstd="t" o:hr="t" fillcolor="#a0a0a0" stroked="f"/>
         </w:pict>
       </w:r>
     </w:p>
@@ -10850,12 +11106,12 @@
 <w:numbering xmlns:wpc="http://schemas.microsoft.com/office/word/2010/wordprocessingCanvas" xmlns:cx="http://schemas.microsoft.com/office/drawing/2014/chartex" xmlns:cx1="http://schemas.microsoft.com/office/drawing/2015/9/8/chartex" xmlns:cx2="http://schemas.microsoft.com/office/drawing/2015/10/21/chartex" xmlns:cx3="http://schemas.microsoft.com/office/drawing/2016/5/9/chartex" xmlns:cx4="http://schemas.microsoft.com/office/drawing/2016/5/10/chartex" xmlns:cx5="http://schemas.microsoft.com/office/drawing/2016/5/11/chartex" xmlns:cx6="http://schemas.microsoft.com/office/drawing/2016/5/12/chartex" xmlns:cx7="http://schemas.microsoft.com/office/drawing/2016/5/13/chartex" xmlns:cx8="http://schemas.microsoft.com/office/drawing/2016/5/14/chartex" xmlns:mc="http://schemas.openxmlformats.org/markup-compatibility/2006" xmlns:aink="http://schemas.microsoft.com/office/drawing/2016/ink" xmlns:am3d="http://schemas.microsoft.com/office/drawing/2017/model3d" xmlns:o="urn:schemas-microsoft-com:office:office" xmlns:oel="http://schemas.microsoft.com/office/2019/extlst" xmlns:r="http://schemas.openxmlformats.org/officeDocument/2006/relationships" xmlns:m="http://schemas.openxmlformats.org/officeDocument/2006/math" xmlns:v="urn:schemas-microsoft-com:vml" xmlns:wp14="http://schemas.microsoft.com/office/word/2010/wordprocessingDrawing" xmlns:wp="http://schemas.openxmlformats.org/drawingml/2006/wordprocessingDrawing" xmlns:w10="urn:schemas-microsoft-com:office:word" xmlns:w="http://schemas.openxmlformats.org/wordprocessingml/2006/main" xmlns:w14="http://schemas.microsoft.com/office/word/2010/wordml" xmlns:w15="http://schemas.microsoft.com/office/word/2012/wordml" xmlns:w16cex="http://schemas.microsoft.com/office/word/2018/wordml/cex" xmlns:w16cid="http://schemas.microsoft.com/office/word/2016/wordml/cid" xmlns:w16="http://schemas.microsoft.com/office/word/2018/wordml" xmlns:w16du="http://schemas.microsoft.com/office/word/2023/wordml/word16du" xmlns:w16sdtdh="http://schemas.microsoft.com/office/word/2020/wordml/sdtdatahash" xmlns:w16sdtfl="http://schemas.microsoft.com/office/word/2024/wordml/sdtformatlock" xmlns:w16se="http://schemas.microsoft.com/office/word/2015/wordml/symex" xmlns:wpg="http://schemas.microsoft.com/office/word/2010/wordprocessingGroup" xmlns:wpi="http://schemas.microsoft.com/office/word/2010/wordprocessingInk" xmlns:wne="http://schemas.microsoft.com/office/word/2006/wordml" xmlns:wps="http://schemas.microsoft.com/office/word/2010/wordprocessingShape" mc:Ignorable="w14 w15 w16se w16cid w16 w16cex w16sdtdh w16sdtfl w16du wp14">
   <w:numPicBullet w:numPicBulletId="0">
     <w:pict>
-      <v:rect id="_x0000_i1040" style="width:0;height:1.5pt" o:hralign="center" o:bullet="t" o:hrstd="t" o:hr="t" fillcolor="#a0a0a0" stroked="f"/>
+      <v:rect id="_x0000_i1038" style="width:0;height:1.5pt" o:hralign="center" o:bullet="t" o:hrstd="t" o:hr="t" fillcolor="#a0a0a0" stroked="f"/>
     </w:pict>
   </w:numPicBullet>
   <w:numPicBullet w:numPicBulletId="1">
     <w:pict>
-      <v:rect id="_x0000_i1041" style="width:0;height:1.5pt" o:hralign="center" o:bullet="t" o:hrstd="t" o:hr="t" fillcolor="#a0a0a0" stroked="f"/>
+      <v:rect id="_x0000_i1039" style="width:0;height:1.5pt" o:hralign="center" o:bullet="t" o:hrstd="t" o:hr="t" fillcolor="#a0a0a0" stroked="f"/>
     </w:pict>
   </w:numPicBullet>
   <w:abstractNum w:abstractNumId="0" w15:restartNumberingAfterBreak="0">

</xml_diff>